<commit_message>
Envio documentación del trabajo en formato PDF
</commit_message>
<xml_diff>
--- a/GUIA DE TRABAJO PRÁCTICO1.docx
+++ b/GUIA DE TRABAJO PRÁCTICO1.docx
@@ -4,27 +4,639 @@
   <w:body>
     <w:p>
       <w:pPr>
+        <w:widowControl w:val="0"/>
+        <w:autoSpaceDE w:val="0"/>
+        <w:autoSpaceDN w:val="0"/>
+        <w:spacing w:after="0" w:line="240" w:lineRule="auto"/>
         <w:jc w:val="center"/>
         <w:rPr>
-          <w:b/>
-          <w:bCs/>
-        </w:rPr>
-      </w:pPr>
-      <w:r>
-        <w:rPr>
-          <w:b/>
-          <w:bCs/>
-        </w:rPr>
-        <w:t>GUIA DE TRABAJO PRÁCTICO #1</w:t>
-      </w:r>
-    </w:p>
-    <w:p>
-      <w:pPr>
-        <w:rPr>
-          <w:b/>
-          <w:bCs/>
-        </w:rPr>
-      </w:pPr>
+          <w:rFonts w:ascii="Times New Roman" w:eastAsia="Arial MT" w:hAnsi="Arial MT" w:cs="Arial MT"/>
+          <w:sz w:val="20"/>
+          <w:lang w:val="es-ES"/>
+        </w:rPr>
+      </w:pPr>
+      <w:r>
+        <w:rPr>
+          <w:rFonts w:ascii="Times New Roman" w:eastAsia="Arial MT" w:hAnsi="Arial MT" w:cs="Arial MT"/>
+          <w:noProof/>
+          <w:sz w:val="20"/>
+          <w:lang w:val="es-ES"/>
+        </w:rPr>
+        <w:drawing>
+          <wp:inline distT="0" distB="0" distL="0" distR="0" wp14:anchorId="13A8FAE1" wp14:editId="54AD44EE">
+            <wp:extent cx="2497205" cy="1340738"/>
+            <wp:effectExtent l="0" t="0" r="0" b="0"/>
+            <wp:docPr id="16" name="Imagen 16"/>
+            <wp:cNvGraphicFramePr>
+              <a:graphicFrameLocks xmlns:a="http://schemas.openxmlformats.org/drawingml/2006/main" noChangeAspect="1"/>
+            </wp:cNvGraphicFramePr>
+            <a:graphic xmlns:a="http://schemas.openxmlformats.org/drawingml/2006/main">
+              <a:graphicData uri="http://schemas.openxmlformats.org/drawingml/2006/picture">
+                <pic:pic xmlns:pic="http://schemas.openxmlformats.org/drawingml/2006/picture">
+                  <pic:nvPicPr>
+                    <pic:cNvPr id="2" name="image1.png"/>
+                    <pic:cNvPicPr/>
+                  </pic:nvPicPr>
+                  <pic:blipFill>
+                    <a:blip r:embed="rId5" cstate="print"/>
+                    <a:stretch>
+                      <a:fillRect/>
+                    </a:stretch>
+                  </pic:blipFill>
+                  <pic:spPr>
+                    <a:xfrm>
+                      <a:off x="0" y="0"/>
+                      <a:ext cx="2497205" cy="1340738"/>
+                    </a:xfrm>
+                    <a:prstGeom prst="rect">
+                      <a:avLst/>
+                    </a:prstGeom>
+                  </pic:spPr>
+                </pic:pic>
+              </a:graphicData>
+            </a:graphic>
+          </wp:inline>
+        </w:drawing>
+      </w:r>
+    </w:p>
+    <w:p>
+      <w:pPr>
+        <w:widowControl w:val="0"/>
+        <w:autoSpaceDE w:val="0"/>
+        <w:autoSpaceDN w:val="0"/>
+        <w:spacing w:after="0" w:line="240" w:lineRule="auto"/>
+        <w:rPr>
+          <w:rFonts w:ascii="Times New Roman" w:eastAsia="Arial MT" w:hAnsi="Arial MT" w:cs="Arial MT"/>
+          <w:sz w:val="20"/>
+          <w:lang w:val="es-ES"/>
+        </w:rPr>
+      </w:pPr>
+    </w:p>
+    <w:p>
+      <w:pPr>
+        <w:widowControl w:val="0"/>
+        <w:autoSpaceDE w:val="0"/>
+        <w:autoSpaceDN w:val="0"/>
+        <w:spacing w:before="4" w:after="0" w:line="240" w:lineRule="auto"/>
+        <w:rPr>
+          <w:rFonts w:ascii="Times New Roman" w:eastAsia="Arial MT" w:hAnsi="Arial MT" w:cs="Arial MT"/>
+          <w:sz w:val="26"/>
+          <w:lang w:val="es-ES"/>
+        </w:rPr>
+      </w:pPr>
+    </w:p>
+    <w:p>
+      <w:pPr>
+        <w:widowControl w:val="0"/>
+        <w:autoSpaceDE w:val="0"/>
+        <w:autoSpaceDN w:val="0"/>
+        <w:spacing w:after="0" w:line="240" w:lineRule="auto"/>
+        <w:ind w:left="100"/>
+        <w:jc w:val="center"/>
+        <w:outlineLvl w:val="1"/>
+        <w:rPr>
+          <w:rFonts w:ascii="Arial MT" w:eastAsia="Arial MT" w:hAnsi="Arial MT" w:cs="Arial MT"/>
+          <w:sz w:val="32"/>
+          <w:szCs w:val="32"/>
+          <w:lang w:val="es-ES"/>
+        </w:rPr>
+      </w:pPr>
+      <w:r>
+        <w:rPr>
+          <w:rFonts w:ascii="Arial MT" w:eastAsia="Arial MT" w:hAnsi="Arial MT" w:cs="Arial MT"/>
+          <w:sz w:val="32"/>
+          <w:szCs w:val="32"/>
+          <w:lang w:val="es-ES"/>
+        </w:rPr>
+        <w:t>Licenciatura</w:t>
+      </w:r>
+      <w:r>
+        <w:rPr>
+          <w:rFonts w:ascii="Arial MT" w:eastAsia="Arial MT" w:hAnsi="Arial MT" w:cs="Arial MT"/>
+          <w:spacing w:val="-6"/>
+          <w:sz w:val="32"/>
+          <w:szCs w:val="32"/>
+          <w:lang w:val="es-ES"/>
+        </w:rPr>
+        <w:t xml:space="preserve"> </w:t>
+      </w:r>
+      <w:r>
+        <w:rPr>
+          <w:rFonts w:ascii="Arial MT" w:eastAsia="Arial MT" w:hAnsi="Arial MT" w:cs="Arial MT"/>
+          <w:sz w:val="32"/>
+          <w:szCs w:val="32"/>
+          <w:lang w:val="es-ES"/>
+        </w:rPr>
+        <w:t>en</w:t>
+      </w:r>
+      <w:r>
+        <w:rPr>
+          <w:rFonts w:ascii="Arial MT" w:eastAsia="Arial MT" w:hAnsi="Arial MT" w:cs="Arial MT"/>
+          <w:spacing w:val="-5"/>
+          <w:sz w:val="32"/>
+          <w:szCs w:val="32"/>
+          <w:lang w:val="es-ES"/>
+        </w:rPr>
+        <w:t xml:space="preserve"> </w:t>
+      </w:r>
+      <w:r>
+        <w:rPr>
+          <w:rFonts w:ascii="Arial MT" w:eastAsia="Arial MT" w:hAnsi="Arial MT" w:cs="Arial MT"/>
+          <w:sz w:val="32"/>
+          <w:szCs w:val="32"/>
+          <w:lang w:val="es-ES"/>
+        </w:rPr>
+        <w:t>S</w:t>
+      </w:r>
+      <w:r>
+        <w:rPr>
+          <w:rFonts w:ascii="Arial MT" w:eastAsia="Arial MT" w:hAnsi="Arial MT" w:cs="Arial MT"/>
+          <w:sz w:val="32"/>
+          <w:szCs w:val="32"/>
+          <w:lang w:val="es-ES"/>
+        </w:rPr>
+        <w:t>istemas</w:t>
+      </w:r>
+      <w:r>
+        <w:rPr>
+          <w:rFonts w:ascii="Arial MT" w:eastAsia="Arial MT" w:hAnsi="Arial MT" w:cs="Arial MT"/>
+          <w:spacing w:val="-6"/>
+          <w:sz w:val="32"/>
+          <w:szCs w:val="32"/>
+          <w:lang w:val="es-ES"/>
+        </w:rPr>
+        <w:t xml:space="preserve"> </w:t>
+      </w:r>
+      <w:r>
+        <w:rPr>
+          <w:rFonts w:ascii="Arial MT" w:eastAsia="Arial MT" w:hAnsi="Arial MT" w:cs="Arial MT"/>
+          <w:sz w:val="32"/>
+          <w:szCs w:val="32"/>
+          <w:lang w:val="es-ES"/>
+        </w:rPr>
+        <w:t>de</w:t>
+      </w:r>
+      <w:r>
+        <w:rPr>
+          <w:rFonts w:ascii="Arial MT" w:eastAsia="Arial MT" w:hAnsi="Arial MT" w:cs="Arial MT"/>
+          <w:spacing w:val="-6"/>
+          <w:sz w:val="32"/>
+          <w:szCs w:val="32"/>
+          <w:lang w:val="es-ES"/>
+        </w:rPr>
+        <w:t xml:space="preserve"> </w:t>
+      </w:r>
+      <w:r>
+        <w:rPr>
+          <w:rFonts w:ascii="Arial MT" w:eastAsia="Arial MT" w:hAnsi="Arial MT" w:cs="Arial MT"/>
+          <w:sz w:val="32"/>
+          <w:szCs w:val="32"/>
+          <w:lang w:val="es-ES"/>
+        </w:rPr>
+        <w:t>I</w:t>
+      </w:r>
+      <w:r>
+        <w:rPr>
+          <w:rFonts w:ascii="Arial MT" w:eastAsia="Arial MT" w:hAnsi="Arial MT" w:cs="Arial MT"/>
+          <w:sz w:val="32"/>
+          <w:szCs w:val="32"/>
+          <w:lang w:val="es-ES"/>
+        </w:rPr>
+        <w:t>nformación</w:t>
+      </w:r>
+    </w:p>
+    <w:p>
+      <w:pPr>
+        <w:widowControl w:val="0"/>
+        <w:autoSpaceDE w:val="0"/>
+        <w:autoSpaceDN w:val="0"/>
+        <w:spacing w:before="85" w:after="0" w:line="240" w:lineRule="auto"/>
+        <w:ind w:left="2250" w:right="2245"/>
+        <w:jc w:val="center"/>
+        <w:rPr>
+          <w:rFonts w:ascii="Arial" w:eastAsia="Arial" w:hAnsi="Arial" w:cs="Arial"/>
+          <w:b/>
+          <w:bCs/>
+          <w:sz w:val="48"/>
+          <w:szCs w:val="48"/>
+          <w:lang w:val="es-ES"/>
+        </w:rPr>
+      </w:pPr>
+    </w:p>
+    <w:p>
+      <w:pPr>
+        <w:widowControl w:val="0"/>
+        <w:autoSpaceDE w:val="0"/>
+        <w:autoSpaceDN w:val="0"/>
+        <w:spacing w:before="85" w:after="0" w:line="240" w:lineRule="auto"/>
+        <w:ind w:left="2250" w:right="2245"/>
+        <w:jc w:val="center"/>
+        <w:rPr>
+          <w:rFonts w:ascii="Arial" w:eastAsia="Arial" w:hAnsi="Arial" w:cs="Arial"/>
+          <w:b/>
+          <w:bCs/>
+          <w:sz w:val="48"/>
+          <w:szCs w:val="48"/>
+          <w:lang w:val="es-ES"/>
+        </w:rPr>
+      </w:pPr>
+      <w:r>
+        <w:rPr>
+          <w:rFonts w:ascii="Arial" w:eastAsia="Arial" w:hAnsi="Arial" w:cs="Arial"/>
+          <w:b/>
+          <w:bCs/>
+          <w:sz w:val="48"/>
+          <w:szCs w:val="48"/>
+          <w:lang w:val="es-ES"/>
+        </w:rPr>
+        <w:t>Trabajo</w:t>
+      </w:r>
+      <w:r>
+        <w:rPr>
+          <w:rFonts w:ascii="Arial" w:eastAsia="Arial" w:hAnsi="Arial" w:cs="Arial"/>
+          <w:b/>
+          <w:bCs/>
+          <w:spacing w:val="-9"/>
+          <w:sz w:val="48"/>
+          <w:szCs w:val="48"/>
+          <w:lang w:val="es-ES"/>
+        </w:rPr>
+        <w:t xml:space="preserve"> </w:t>
+      </w:r>
+      <w:r>
+        <w:rPr>
+          <w:rFonts w:ascii="Arial" w:eastAsia="Arial" w:hAnsi="Arial" w:cs="Arial"/>
+          <w:b/>
+          <w:bCs/>
+          <w:sz w:val="48"/>
+          <w:szCs w:val="48"/>
+          <w:lang w:val="es-ES"/>
+        </w:rPr>
+        <w:t>Práctico</w:t>
+      </w:r>
+      <w:r>
+        <w:rPr>
+          <w:rFonts w:ascii="Arial" w:eastAsia="Arial" w:hAnsi="Arial" w:cs="Arial"/>
+          <w:b/>
+          <w:bCs/>
+          <w:spacing w:val="-8"/>
+          <w:sz w:val="48"/>
+          <w:szCs w:val="48"/>
+          <w:lang w:val="es-ES"/>
+        </w:rPr>
+        <w:t xml:space="preserve"> </w:t>
+      </w:r>
+      <w:r>
+        <w:rPr>
+          <w:rFonts w:ascii="Arial" w:eastAsia="Arial" w:hAnsi="Arial" w:cs="Arial"/>
+          <w:b/>
+          <w:bCs/>
+          <w:sz w:val="48"/>
+          <w:szCs w:val="48"/>
+          <w:lang w:val="es-ES"/>
+        </w:rPr>
+        <w:t>N°</w:t>
+      </w:r>
+      <w:r>
+        <w:rPr>
+          <w:rFonts w:ascii="Arial" w:eastAsia="Arial" w:hAnsi="Arial" w:cs="Arial"/>
+          <w:b/>
+          <w:bCs/>
+          <w:sz w:val="48"/>
+          <w:szCs w:val="48"/>
+          <w:lang w:val="es-ES"/>
+        </w:rPr>
+        <w:t>1</w:t>
+      </w:r>
+    </w:p>
+    <w:p>
+      <w:pPr>
+        <w:widowControl w:val="0"/>
+        <w:autoSpaceDE w:val="0"/>
+        <w:autoSpaceDN w:val="0"/>
+        <w:spacing w:before="85" w:after="0" w:line="240" w:lineRule="auto"/>
+        <w:ind w:right="2245"/>
+        <w:rPr>
+          <w:rFonts w:ascii="Arial" w:eastAsia="Arial" w:hAnsi="Arial" w:cs="Arial"/>
+          <w:b/>
+          <w:bCs/>
+          <w:sz w:val="48"/>
+          <w:szCs w:val="48"/>
+          <w:lang w:val="es-ES"/>
+        </w:rPr>
+      </w:pPr>
+    </w:p>
+    <w:p>
+      <w:pPr>
+        <w:widowControl w:val="0"/>
+        <w:autoSpaceDE w:val="0"/>
+        <w:autoSpaceDN w:val="0"/>
+        <w:spacing w:before="85" w:after="0" w:line="240" w:lineRule="auto"/>
+        <w:ind w:right="2245"/>
+        <w:rPr>
+          <w:rFonts w:ascii="Arial" w:eastAsia="Arial" w:hAnsi="Arial" w:cs="Arial"/>
+          <w:b/>
+          <w:bCs/>
+          <w:sz w:val="48"/>
+          <w:szCs w:val="48"/>
+          <w:lang w:val="es-ES"/>
+        </w:rPr>
+      </w:pPr>
+      <w:r>
+        <w:rPr>
+          <w:rFonts w:ascii="Arial" w:eastAsia="Arial" w:hAnsi="Arial" w:cs="Arial"/>
+          <w:b/>
+          <w:bCs/>
+          <w:sz w:val="48"/>
+          <w:szCs w:val="48"/>
+          <w:lang w:val="es-ES"/>
+        </w:rPr>
+        <w:t>#Guía de la configuración</w:t>
+      </w:r>
+    </w:p>
+    <w:p>
+      <w:pPr>
+        <w:widowControl w:val="0"/>
+        <w:autoSpaceDE w:val="0"/>
+        <w:autoSpaceDN w:val="0"/>
+        <w:spacing w:before="85" w:after="0" w:line="240" w:lineRule="auto"/>
+        <w:ind w:right="2245"/>
+        <w:rPr>
+          <w:rFonts w:ascii="Arial" w:eastAsia="Arial" w:hAnsi="Arial" w:cs="Arial"/>
+          <w:b/>
+          <w:bCs/>
+          <w:sz w:val="48"/>
+          <w:szCs w:val="48"/>
+          <w:lang w:val="es-ES"/>
+        </w:rPr>
+      </w:pPr>
+      <w:r>
+        <w:rPr>
+          <w:rFonts w:ascii="Arial" w:eastAsia="Arial" w:hAnsi="Arial" w:cs="Arial"/>
+          <w:b/>
+          <w:bCs/>
+          <w:sz w:val="48"/>
+          <w:szCs w:val="48"/>
+          <w:lang w:val="es-ES"/>
+        </w:rPr>
+        <w:t>#P</w:t>
+      </w:r>
+      <w:r>
+        <w:rPr>
+          <w:rFonts w:ascii="Arial" w:eastAsia="Arial" w:hAnsi="Arial" w:cs="Arial"/>
+          <w:b/>
+          <w:bCs/>
+          <w:sz w:val="48"/>
+          <w:szCs w:val="48"/>
+          <w:lang w:val="es-ES"/>
+        </w:rPr>
+        <w:t>rogramación P</w:t>
+      </w:r>
+      <w:r>
+        <w:rPr>
+          <w:rFonts w:ascii="Arial" w:eastAsia="Arial" w:hAnsi="Arial" w:cs="Arial"/>
+          <w:b/>
+          <w:bCs/>
+          <w:sz w:val="48"/>
+          <w:szCs w:val="48"/>
+          <w:lang w:val="es-ES"/>
+        </w:rPr>
+        <w:t>ython</w:t>
+      </w:r>
+    </w:p>
+    <w:p>
+      <w:pPr>
+        <w:widowControl w:val="0"/>
+        <w:autoSpaceDE w:val="0"/>
+        <w:autoSpaceDN w:val="0"/>
+        <w:spacing w:before="9" w:after="0" w:line="240" w:lineRule="auto"/>
+        <w:rPr>
+          <w:rFonts w:ascii="Arial" w:eastAsia="Arial MT" w:hAnsi="Arial MT" w:cs="Arial MT"/>
+          <w:b/>
+          <w:sz w:val="78"/>
+          <w:lang w:val="es-ES"/>
+        </w:rPr>
+      </w:pPr>
+    </w:p>
+    <w:p>
+      <w:pPr>
+        <w:widowControl w:val="0"/>
+        <w:autoSpaceDE w:val="0"/>
+        <w:autoSpaceDN w:val="0"/>
+        <w:spacing w:after="0" w:line="240" w:lineRule="auto"/>
+        <w:ind w:left="100"/>
+        <w:rPr>
+          <w:rFonts w:ascii="Arial MT" w:eastAsia="Arial MT" w:hAnsi="Arial MT" w:cs="Arial MT"/>
+          <w:sz w:val="32"/>
+          <w:lang w:val="es-ES"/>
+        </w:rPr>
+      </w:pPr>
+      <w:r>
+        <w:rPr>
+          <w:rFonts w:ascii="Arial" w:eastAsia="Arial MT" w:hAnsi="Arial" w:cs="Arial MT"/>
+          <w:b/>
+          <w:sz w:val="32"/>
+          <w:lang w:val="es-ES"/>
+        </w:rPr>
+        <w:t>Materia:</w:t>
+      </w:r>
+      <w:r>
+        <w:rPr>
+          <w:rFonts w:ascii="Arial" w:eastAsia="Arial MT" w:hAnsi="Arial" w:cs="Arial MT"/>
+          <w:b/>
+          <w:spacing w:val="-8"/>
+          <w:sz w:val="32"/>
+          <w:lang w:val="es-ES"/>
+        </w:rPr>
+        <w:t xml:space="preserve"> </w:t>
+      </w:r>
+      <w:r>
+        <w:rPr>
+          <w:rFonts w:ascii="Arial MT" w:eastAsia="Arial MT" w:hAnsi="Arial MT" w:cs="Arial MT"/>
+          <w:sz w:val="32"/>
+          <w:lang w:val="es-ES"/>
+        </w:rPr>
+        <w:t>Ingeniería de Software II</w:t>
+      </w:r>
+    </w:p>
+    <w:p>
+      <w:pPr>
+        <w:widowControl w:val="0"/>
+        <w:autoSpaceDE w:val="0"/>
+        <w:autoSpaceDN w:val="0"/>
+        <w:spacing w:after="0" w:line="240" w:lineRule="auto"/>
+        <w:rPr>
+          <w:rFonts w:ascii="Arial MT" w:eastAsia="Arial MT" w:hAnsi="Arial MT" w:cs="Arial MT"/>
+          <w:sz w:val="36"/>
+          <w:lang w:val="es-ES"/>
+        </w:rPr>
+      </w:pPr>
+    </w:p>
+    <w:p>
+      <w:pPr>
+        <w:widowControl w:val="0"/>
+        <w:autoSpaceDE w:val="0"/>
+        <w:autoSpaceDN w:val="0"/>
+        <w:spacing w:before="4" w:after="0" w:line="240" w:lineRule="auto"/>
+        <w:rPr>
+          <w:rFonts w:ascii="Arial MT" w:eastAsia="Arial MT" w:hAnsi="Arial MT" w:cs="Arial MT"/>
+          <w:sz w:val="40"/>
+          <w:lang w:val="es-ES"/>
+        </w:rPr>
+      </w:pPr>
+    </w:p>
+    <w:p>
+      <w:pPr>
+        <w:widowControl w:val="0"/>
+        <w:autoSpaceDE w:val="0"/>
+        <w:autoSpaceDN w:val="0"/>
+        <w:spacing w:after="0" w:line="240" w:lineRule="auto"/>
+        <w:ind w:left="100"/>
+        <w:rPr>
+          <w:rFonts w:ascii="Arial MT" w:eastAsia="Arial MT" w:hAnsi="Arial MT" w:cs="Arial MT"/>
+          <w:sz w:val="32"/>
+          <w:lang w:val="es-ES"/>
+        </w:rPr>
+      </w:pPr>
+      <w:r>
+        <w:rPr>
+          <w:rFonts w:ascii="Arial" w:eastAsia="Arial MT" w:hAnsi="Arial MT" w:cs="Arial MT"/>
+          <w:b/>
+          <w:spacing w:val="-1"/>
+          <w:sz w:val="32"/>
+          <w:lang w:val="es-ES"/>
+        </w:rPr>
+        <w:t>Docente:</w:t>
+      </w:r>
+      <w:r>
+        <w:rPr>
+          <w:rFonts w:ascii="Arial" w:eastAsia="Arial MT" w:hAnsi="Arial MT" w:cs="Arial MT"/>
+          <w:b/>
+          <w:spacing w:val="-18"/>
+          <w:sz w:val="32"/>
+          <w:lang w:val="es-ES"/>
+        </w:rPr>
+        <w:t xml:space="preserve"> </w:t>
+      </w:r>
+      <w:r>
+        <w:rPr>
+          <w:rFonts w:ascii="Arial MT" w:eastAsia="Arial MT" w:hAnsi="Arial MT" w:cs="Arial MT"/>
+          <w:sz w:val="32"/>
+          <w:lang w:val="es-ES"/>
+        </w:rPr>
+        <w:t>Pedro Colla</w:t>
+      </w:r>
+    </w:p>
+    <w:p>
+      <w:pPr>
+        <w:widowControl w:val="0"/>
+        <w:autoSpaceDE w:val="0"/>
+        <w:autoSpaceDN w:val="0"/>
+        <w:spacing w:after="0" w:line="240" w:lineRule="auto"/>
+        <w:rPr>
+          <w:rFonts w:ascii="Arial MT" w:eastAsia="Arial MT" w:hAnsi="Arial MT" w:cs="Arial MT"/>
+          <w:sz w:val="36"/>
+          <w:lang w:val="es-ES"/>
+        </w:rPr>
+      </w:pPr>
+    </w:p>
+    <w:p>
+      <w:pPr>
+        <w:widowControl w:val="0"/>
+        <w:autoSpaceDE w:val="0"/>
+        <w:autoSpaceDN w:val="0"/>
+        <w:spacing w:after="0" w:line="240" w:lineRule="auto"/>
+        <w:rPr>
+          <w:rFonts w:ascii="Arial MT" w:eastAsia="Arial MT" w:hAnsi="Arial MT" w:cs="Arial MT"/>
+          <w:sz w:val="36"/>
+          <w:lang w:val="es-ES"/>
+        </w:rPr>
+      </w:pPr>
+    </w:p>
+    <w:p>
+      <w:pPr>
+        <w:widowControl w:val="0"/>
+        <w:autoSpaceDE w:val="0"/>
+        <w:autoSpaceDN w:val="0"/>
+        <w:spacing w:after="0" w:line="240" w:lineRule="auto"/>
+        <w:rPr>
+          <w:rFonts w:ascii="Arial" w:eastAsia="Arial MT" w:hAnsi="Arial MT" w:cs="Arial MT"/>
+          <w:b/>
+          <w:sz w:val="36"/>
+          <w:lang w:val="es-ES"/>
+        </w:rPr>
+      </w:pPr>
+    </w:p>
+    <w:p>
+      <w:pPr>
+        <w:widowControl w:val="0"/>
+        <w:autoSpaceDE w:val="0"/>
+        <w:autoSpaceDN w:val="0"/>
+        <w:spacing w:before="7" w:after="0" w:line="240" w:lineRule="auto"/>
+        <w:rPr>
+          <w:rFonts w:ascii="Arial" w:eastAsia="Arial MT" w:hAnsi="Arial MT" w:cs="Arial MT"/>
+          <w:b/>
+          <w:sz w:val="35"/>
+          <w:lang w:val="es-ES"/>
+        </w:rPr>
+      </w:pPr>
+    </w:p>
+    <w:p>
+      <w:pPr>
+        <w:widowControl w:val="0"/>
+        <w:autoSpaceDE w:val="0"/>
+        <w:autoSpaceDN w:val="0"/>
+        <w:spacing w:after="0" w:line="240" w:lineRule="auto"/>
+        <w:rPr>
+          <w:rFonts w:ascii="Arial MT" w:eastAsia="Arial MT" w:hAnsi="Arial MT" w:cs="Arial MT"/>
+          <w:sz w:val="36"/>
+          <w:lang w:val="es-ES"/>
+        </w:rPr>
+      </w:pPr>
+    </w:p>
+    <w:p>
+      <w:pPr>
+        <w:widowControl w:val="0"/>
+        <w:autoSpaceDE w:val="0"/>
+        <w:autoSpaceDN w:val="0"/>
+        <w:spacing w:before="4" w:after="0" w:line="240" w:lineRule="auto"/>
+        <w:rPr>
+          <w:rFonts w:ascii="Arial MT" w:eastAsia="Arial MT" w:hAnsi="Arial MT" w:cs="Arial MT"/>
+          <w:sz w:val="40"/>
+          <w:lang w:val="es-ES"/>
+        </w:rPr>
+      </w:pPr>
+    </w:p>
+    <w:p>
+      <w:pPr>
+        <w:rPr>
+          <w:b/>
+          <w:bCs/>
+        </w:rPr>
+      </w:pPr>
+      <w:r>
+        <w:rPr>
+          <w:b/>
+          <w:bCs/>
+        </w:rPr>
+        <w:br w:type="page"/>
+      </w:r>
+    </w:p>
+    <w:p>
+      <w:pPr>
+        <w:rPr>
+          <w:b/>
+          <w:bCs/>
+        </w:rPr>
+      </w:pPr>
+      <w:r>
+        <w:rPr>
+          <w:b/>
+          <w:bCs/>
+        </w:rPr>
+        <w:lastRenderedPageBreak/>
+        <w:t>#</w:t>
+      </w:r>
       <w:r>
         <w:rPr>
           <w:b/>
@@ -145,7 +757,7 @@
                     <pic:cNvPicPr/>
                   </pic:nvPicPr>
                   <pic:blipFill rotWithShape="1">
-                    <a:blip r:embed="rId5"/>
+                    <a:blip r:embed="rId6"/>
                     <a:srcRect l="11113" t="23844" r="7397" b="41330"/>
                     <a:stretch/>
                   </pic:blipFill>
@@ -192,29 +804,7 @@
           <w:sz w:val="24"/>
           <w:szCs w:val="24"/>
         </w:rPr>
-        <w:t xml:space="preserve">2. Obtenga una cuenta en www.github.com y a la que llamará UADER_IS2_{su_apellido}, a </w:t>
-      </w:r>
-      <w:proofErr w:type="gramStart"/>
-      <w:r>
-        <w:rPr>
-          <w:rFonts w:asciiTheme="majorHAnsi" w:hAnsiTheme="majorHAnsi" w:cstheme="majorHAnsi"/>
-          <w:b/>
-          <w:bCs/>
-          <w:sz w:val="24"/>
-          <w:szCs w:val="24"/>
-        </w:rPr>
-        <w:t>continuación</w:t>
-      </w:r>
-      <w:proofErr w:type="gramEnd"/>
-      <w:r>
-        <w:rPr>
-          <w:rFonts w:asciiTheme="majorHAnsi" w:hAnsiTheme="majorHAnsi" w:cstheme="majorHAnsi"/>
-          <w:b/>
-          <w:bCs/>
-          <w:sz w:val="24"/>
-          <w:szCs w:val="24"/>
-        </w:rPr>
-        <w:t xml:space="preserve"> genere una estructura de carpetas formada por:</w:t>
+        <w:t>2. Obtenga una cuenta en www.github.com y a la que llamará UADER_IS2_{su_apellido}, a continuación genere una estructura de carpetas formada por:</w:t>
       </w:r>
     </w:p>
     <w:p>
@@ -369,29 +959,7 @@
           <w:sz w:val="24"/>
           <w:szCs w:val="24"/>
         </w:rPr>
-        <w:t xml:space="preserve">§ git </w:t>
-      </w:r>
-      <w:proofErr w:type="gramStart"/>
-      <w:r>
-        <w:rPr>
-          <w:rFonts w:asciiTheme="majorHAnsi" w:hAnsiTheme="majorHAnsi" w:cstheme="majorHAnsi"/>
-          <w:b/>
-          <w:bCs/>
-          <w:sz w:val="24"/>
-          <w:szCs w:val="24"/>
-        </w:rPr>
-        <w:t>add .</w:t>
-      </w:r>
-      <w:proofErr w:type="gramEnd"/>
-      <w:r>
-        <w:rPr>
-          <w:rFonts w:asciiTheme="majorHAnsi" w:hAnsiTheme="majorHAnsi" w:cstheme="majorHAnsi"/>
-          <w:b/>
-          <w:bCs/>
-          <w:sz w:val="24"/>
-          <w:szCs w:val="24"/>
-        </w:rPr>
-        <w:t xml:space="preserve"> </w:t>
+        <w:t xml:space="preserve">§ git add . </w:t>
       </w:r>
     </w:p>
     <w:p>
@@ -470,18 +1038,18 @@
     </w:p>
     <w:p>
       <w:r>
+        <w:t>Funcionamiento del programa primos.py</w:t>
+      </w:r>
+    </w:p>
+    <w:p>
+      <w:pPr>
+        <w:jc w:val="center"/>
+      </w:pPr>
+      <w:r>
+        <w:rPr>
+          <w:noProof/>
+        </w:rPr>
         <w:lastRenderedPageBreak/>
-        <w:t>Funcionamiento del programa primos.py</w:t>
-      </w:r>
-    </w:p>
-    <w:p>
-      <w:pPr>
-        <w:jc w:val="center"/>
-      </w:pPr>
-      <w:r>
-        <w:rPr>
-          <w:noProof/>
-        </w:rPr>
         <w:drawing>
           <wp:inline distT="0" distB="0" distL="0" distR="0" wp14:anchorId="2EAD52E5" wp14:editId="4A51E0CD">
             <wp:extent cx="4854840" cy="1123950"/>
@@ -498,7 +1066,7 @@
                     <pic:cNvPicPr/>
                   </pic:nvPicPr>
                   <pic:blipFill rotWithShape="1">
-                    <a:blip r:embed="rId6"/>
+                    <a:blip r:embed="rId7"/>
                     <a:srcRect l="22930" t="56787" r="22213" b="20624"/>
                     <a:stretch/>
                   </pic:blipFill>
@@ -556,7 +1124,7 @@
                     <pic:cNvPicPr/>
                   </pic:nvPicPr>
                   <pic:blipFill rotWithShape="1">
-                    <a:blip r:embed="rId7"/>
+                    <a:blip r:embed="rId8"/>
                     <a:srcRect l="23283" t="9412" r="23976" b="15917"/>
                     <a:stretch/>
                   </pic:blipFill>
@@ -639,7 +1207,7 @@
                     <pic:cNvPicPr/>
                   </pic:nvPicPr>
                   <pic:blipFill rotWithShape="1">
-                    <a:blip r:embed="rId8"/>
+                    <a:blip r:embed="rId9"/>
                     <a:srcRect l="23636" t="54905" r="23448" b="21251"/>
                     <a:stretch/>
                   </pic:blipFill>
@@ -674,15 +1242,15 @@
     </w:p>
     <w:p>
       <w:r>
+        <w:t>Para recuperar el mismo ingresé el comando git checkout primos.py</w:t>
+      </w:r>
+    </w:p>
+    <w:p>
+      <w:pPr>
+        <w:jc w:val="center"/>
+      </w:pPr>
+      <w:r>
         <w:lastRenderedPageBreak/>
-        <w:t>Para recuperar el mismo ingresé el comando git checkout primos.py</w:t>
-      </w:r>
-    </w:p>
-    <w:p>
-      <w:pPr>
-        <w:jc w:val="center"/>
-      </w:pPr>
-      <w:r>
         <w:br/>
       </w:r>
       <w:r>
@@ -705,7 +1273,7 @@
                     <pic:cNvPicPr/>
                   </pic:nvPicPr>
                   <pic:blipFill rotWithShape="1">
-                    <a:blip r:embed="rId9"/>
+                    <a:blip r:embed="rId10"/>
                     <a:srcRect l="22930" t="54905" r="23272" b="21251"/>
                     <a:stretch/>
                   </pic:blipFill>
@@ -815,7 +1383,7 @@
                     <pic:cNvPicPr/>
                   </pic:nvPicPr>
                   <pic:blipFill rotWithShape="1">
-                    <a:blip r:embed="rId10"/>
+                    <a:blip r:embed="rId11"/>
                     <a:srcRect l="22754" t="21021" r="22743" b="20623"/>
                     <a:stretch/>
                   </pic:blipFill>
@@ -866,6 +1434,7 @@
     <w:p/>
     <w:p/>
     <w:p/>
+    <w:p/>
     <w:p>
       <w:pPr>
         <w:rPr>
@@ -879,6 +1448,13 @@
           <w:bCs/>
         </w:rPr>
         <w:lastRenderedPageBreak/>
+        <w:t>#</w:t>
+      </w:r>
+      <w:r>
+        <w:rPr>
+          <w:b/>
+          <w:bCs/>
+        </w:rPr>
         <w:t>PROGRAMACION PYTHON</w:t>
       </w:r>
     </w:p>
@@ -968,7 +1544,7 @@
                     <pic:cNvPicPr/>
                   </pic:nvPicPr>
                   <pic:blipFill rotWithShape="1">
-                    <a:blip r:embed="rId11"/>
+                    <a:blip r:embed="rId12"/>
                     <a:srcRect l="28928" t="9412" r="37382" b="6819"/>
                     <a:stretch/>
                   </pic:blipFill>
@@ -1055,7 +1631,7 @@
                     <pic:cNvPicPr/>
                   </pic:nvPicPr>
                   <pic:blipFill rotWithShape="1">
-                    <a:blip r:embed="rId12"/>
+                    <a:blip r:embed="rId13"/>
                     <a:srcRect l="28576" t="46747" r="6161" b="35683"/>
                     <a:stretch/>
                   </pic:blipFill>
@@ -1135,7 +1711,7 @@
                     <pic:cNvPicPr/>
                   </pic:nvPicPr>
                   <pic:blipFill rotWithShape="1">
-                    <a:blip r:embed="rId13"/>
+                    <a:blip r:embed="rId14"/>
                     <a:srcRect l="57679" t="61493" r="18509" b="29408"/>
                     <a:stretch/>
                   </pic:blipFill>
@@ -1203,7 +1779,7 @@
                     <pic:cNvPicPr/>
                   </pic:nvPicPr>
                   <pic:blipFill rotWithShape="1">
-                    <a:blip r:embed="rId14"/>
+                    <a:blip r:embed="rId15"/>
                     <a:srcRect l="56621" t="42355" r="9161" b="40389"/>
                     <a:stretch/>
                   </pic:blipFill>
@@ -1266,7 +1842,7 @@
                     <pic:cNvPicPr/>
                   </pic:nvPicPr>
                   <pic:blipFill rotWithShape="1">
-                    <a:blip r:embed="rId14"/>
+                    <a:blip r:embed="rId15"/>
                     <a:srcRect l="4586" t="50199" r="54317" b="35996"/>
                     <a:stretch/>
                   </pic:blipFill>
@@ -1296,7 +1872,19 @@
     </w:p>
     <w:p>
       <w:r>
-        <w:t>Y luego lo pushee al repositorio.</w:t>
+        <w:t xml:space="preserve">Y luego lo </w:t>
+      </w:r>
+      <w:r>
+        <w:t>sincronicé con el</w:t>
+      </w:r>
+      <w:r>
+        <w:t xml:space="preserve"> repositorio</w:t>
+      </w:r>
+      <w:r>
+        <w:t xml:space="preserve"> remoto</w:t>
+      </w:r>
+      <w:r>
+        <w:t>.</w:t>
       </w:r>
     </w:p>
     <w:p>
@@ -1318,29 +1906,7 @@
           <w:sz w:val="24"/>
           <w:szCs w:val="24"/>
         </w:rPr>
-        <w:t xml:space="preserve">o Modifique el argumento (y el ingreso manual) para aceptar números en el rango desde-hasta (ej. 4-8) y que calcule </w:t>
-      </w:r>
-      <w:proofErr w:type="gramStart"/>
-      <w:r>
-        <w:rPr>
-          <w:rFonts w:asciiTheme="majorHAnsi" w:hAnsiTheme="majorHAnsi" w:cstheme="majorHAnsi"/>
-          <w:b/>
-          <w:bCs/>
-          <w:sz w:val="24"/>
-          <w:szCs w:val="24"/>
-        </w:rPr>
-        <w:t>los factoriales</w:t>
-      </w:r>
-      <w:proofErr w:type="gramEnd"/>
-      <w:r>
-        <w:rPr>
-          <w:rFonts w:asciiTheme="majorHAnsi" w:hAnsiTheme="majorHAnsi" w:cstheme="majorHAnsi"/>
-          <w:b/>
-          <w:bCs/>
-          <w:sz w:val="24"/>
-          <w:szCs w:val="24"/>
-        </w:rPr>
-        <w:t xml:space="preserve"> entre ambos extremos. Pruebe. Sincronice en GitHub. </w:t>
+        <w:t xml:space="preserve">o Modifique el argumento (y el ingreso manual) para aceptar números en el rango desde-hasta (ej. 4-8) y que calcule los factoriales entre ambos extremos. Pruebe. Sincronice en GitHub. </w:t>
       </w:r>
     </w:p>
     <w:p>
@@ -1373,7 +1939,7 @@
                     <pic:cNvPicPr/>
                   </pic:nvPicPr>
                   <pic:blipFill rotWithShape="1">
-                    <a:blip r:embed="rId15"/>
+                    <a:blip r:embed="rId16"/>
                     <a:srcRect l="47924" t="35234" r="10056" b="21286"/>
                     <a:stretch/>
                   </pic:blipFill>
@@ -1421,25 +1987,7 @@
           <w:b/>
           <w:bCs/>
         </w:rPr>
-        <w:t>o Modifique el argumento (y el ingreso manual) para que acepte rangos sin límite inferior “-hasta” calculando entre 1 y el número indicado (ejemplo “-10”), lo mismo para “desde</w:t>
-      </w:r>
-      <w:proofErr w:type="gramStart"/>
-      <w:r>
-        <w:rPr>
-          <w:rFonts w:asciiTheme="majorHAnsi" w:hAnsiTheme="majorHAnsi" w:cstheme="majorHAnsi"/>
-          <w:b/>
-          <w:bCs/>
-        </w:rPr>
-        <w:t>-“ calculando</w:t>
-      </w:r>
-      <w:proofErr w:type="gramEnd"/>
-      <w:r>
-        <w:rPr>
-          <w:rFonts w:asciiTheme="majorHAnsi" w:hAnsiTheme="majorHAnsi" w:cstheme="majorHAnsi"/>
-          <w:b/>
-          <w:bCs/>
-        </w:rPr>
-        <w:t xml:space="preserve"> entre el número indicado y 60. Tenga la precaución de transformar las cadenas de caracteres de la especificación de argumentos en valores enteros antes de intentar operaciones matemáticas. Pruebe. Sincronice en GitHub. </w:t>
+        <w:t xml:space="preserve">o Modifique el argumento (y el ingreso manual) para que acepte rangos sin límite inferior “-hasta” calculando entre 1 y el número indicado (ejemplo “-10”), lo mismo para “desde-“ calculando entre el número indicado y 60. Tenga la precaución de transformar las cadenas de caracteres de la especificación de argumentos en valores enteros antes de intentar operaciones matemáticas. Pruebe. Sincronice en GitHub. </w:t>
       </w:r>
     </w:p>
     <w:p>
@@ -1471,7 +2019,7 @@
                     <pic:cNvPicPr/>
                   </pic:nvPicPr>
                   <pic:blipFill rotWithShape="1">
-                    <a:blip r:embed="rId16"/>
+                    <a:blip r:embed="rId17"/>
                     <a:srcRect l="6072" t="21595" r="52395" b="34357"/>
                     <a:stretch/>
                   </pic:blipFill>
@@ -1540,7 +2088,7 @@
                     <pic:cNvPicPr/>
                   </pic:nvPicPr>
                   <pic:blipFill rotWithShape="1">
-                    <a:blip r:embed="rId17"/>
+                    <a:blip r:embed="rId18"/>
                     <a:srcRect l="11981" t="10229" r="45996" b="12183"/>
                     <a:stretch/>
                   </pic:blipFill>
@@ -1617,28 +2165,12 @@
     </w:p>
     <w:p>
       <w:r>
-        <w:t>Cree un archivo llamado factorial_OOP.py. En él cree una clase “Factorial” con tres métodos: “__init_</w:t>
-      </w:r>
-      <w:proofErr w:type="gramStart"/>
-      <w:r>
-        <w:t>_(</w:t>
-      </w:r>
-      <w:proofErr w:type="gramEnd"/>
-      <w:r>
-        <w:t>)”, “calcular_factorial()” y “run”().</w:t>
-      </w:r>
-    </w:p>
-    <w:p>
-      <w:r>
-        <w:t xml:space="preserve">Cree una instancia de la clase, luego corroboré si se habían ingresado valores y por último llamamos al método </w:t>
-      </w:r>
-      <w:proofErr w:type="gramStart"/>
-      <w:r>
-        <w:t>run(</w:t>
-      </w:r>
-      <w:proofErr w:type="gramEnd"/>
-      <w:r>
-        <w:t>) con los parámetros min y max.</w:t>
+        <w:t>Cree un archivo llamado factorial_OOP.py. En él cree una clase “Factorial” con tres métodos: “__init__()”, “calcular_factorial()” y “run”().</w:t>
+      </w:r>
+    </w:p>
+    <w:p>
+      <w:r>
+        <w:t>Cree una instancia de la clase, luego corroboré si se habían ingresado valores y por último llamamos al método run() con los parámetros min y max.</w:t>
       </w:r>
     </w:p>
     <w:p>
@@ -1678,7 +2210,7 @@
                     <pic:cNvPicPr/>
                   </pic:nvPicPr>
                   <pic:blipFill rotWithShape="1">
-                    <a:blip r:embed="rId18"/>
+                    <a:blip r:embed="rId19"/>
                     <a:srcRect l="4634" t="45463" r="53034" b="9063"/>
                     <a:stretch/>
                   </pic:blipFill>
@@ -1776,7 +2308,7 @@
           <w:sz w:val="24"/>
           <w:szCs w:val="24"/>
         </w:rPr>
-        <w:t xml:space="preserve">Cree un archivo en la carpeta src llamado collatz.py en él cree una función de collatz y utilicé </w:t>
+        <w:t>Cree un archivo en la carpeta src llamado collatz.py</w:t>
       </w:r>
       <w:r>
         <w:rPr>
@@ -1784,6 +2316,22 @@
           <w:sz w:val="24"/>
           <w:szCs w:val="24"/>
         </w:rPr>
+        <w:t xml:space="preserve">, </w:t>
+      </w:r>
+      <w:r>
+        <w:rPr>
+          <w:rFonts w:cstheme="minorHAnsi"/>
+          <w:sz w:val="24"/>
+          <w:szCs w:val="24"/>
+        </w:rPr>
+        <w:t xml:space="preserve">en él cree una función de collatz y utilicé </w:t>
+      </w:r>
+      <w:r>
+        <w:rPr>
+          <w:rFonts w:cstheme="minorHAnsi"/>
+          <w:sz w:val="24"/>
+          <w:szCs w:val="24"/>
+        </w:rPr>
         <w:t>matplotlib</w:t>
       </w:r>
       <w:r>
@@ -1792,7 +2340,15 @@
           <w:sz w:val="24"/>
           <w:szCs w:val="24"/>
         </w:rPr>
-        <w:t xml:space="preserve"> para crear el gráfico.</w:t>
+        <w:t xml:space="preserve"> para crear el gráfico</w:t>
+      </w:r>
+      <w:r>
+        <w:rPr>
+          <w:rFonts w:cstheme="minorHAnsi"/>
+          <w:sz w:val="24"/>
+          <w:szCs w:val="24"/>
+        </w:rPr>
+        <w:t xml:space="preserve"> obteniendo x e y, siendo X los n números de 1 a 10000 y siendo y el número de iteraciones.</w:t>
       </w:r>
     </w:p>
     <w:p>
@@ -2489,6 +3045,7 @@
   <w:style w:type="character" w:default="1" w:styleId="Fuentedeprrafopredeter">
     <w:name w:val="Default Paragraph Font"/>
     <w:uiPriority w:val="1"/>
+    <w:semiHidden/>
     <w:unhideWhenUsed/>
   </w:style>
   <w:style w:type="table" w:default="1" w:styleId="Tablanormal">

</xml_diff>